<commit_message>
Code Review for best practices update
</commit_message>
<xml_diff>
--- a/review/Best Practices for ramiro.docx
+++ b/review/Best Practices for ramiro.docx
@@ -121,31 +121,14 @@
         </w:numPr>
       </w:pPr>
       <w:r>
-        <w:t xml:space="preserve">When selecting the tag as a place holder for a </w:t>
-      </w:r>
-      <w:proofErr w:type="spellStart"/>
-      <w:r>
-        <w:t>Dijit</w:t>
-      </w:r>
-      <w:proofErr w:type="spellEnd"/>
-      <w:r>
-        <w:t xml:space="preserve">, you should use the native HTML tag that is closest to the widget you are using. In this case </w:t>
-      </w:r>
-      <w:proofErr w:type="spellStart"/>
+        <w:t xml:space="preserve">When selecting the tag as a place holder for a Dijit, you should use the native HTML tag that is closest to the widget you are using. In this case </w:t>
+      </w:r>
       <w:r>
         <w:rPr>
           <w:rStyle w:val="CdigoHTML"/>
           <w:rFonts w:eastAsiaTheme="minorHAnsi"/>
         </w:rPr>
-        <w:t>dijit</w:t>
-      </w:r>
-      <w:proofErr w:type="spellEnd"/>
-      <w:r>
-        <w:rPr>
-          <w:rStyle w:val="CdigoHTML"/>
-          <w:rFonts w:eastAsiaTheme="minorHAnsi"/>
-        </w:rPr>
-        <w:t>/form/Select</w:t>
+        <w:t>dijit/form/Select</w:t>
       </w:r>
       <w:r>
         <w:rPr>
@@ -201,25 +184,7 @@
           <w:sz w:val="24"/>
           <w:szCs w:val="24"/>
         </w:rPr>
-        <w:t xml:space="preserve">Stop using the global namespaces like dojo.* or dijit.* in the code and start using the corresponding modules. Example: instead of </w:t>
-      </w:r>
-      <w:proofErr w:type="spellStart"/>
-      <w:r>
-        <w:rPr>
-          <w:rFonts w:ascii="Arial" w:hAnsi="Arial" w:cs="Arial"/>
-          <w:sz w:val="24"/>
-          <w:szCs w:val="24"/>
-        </w:rPr>
-        <w:t>dijit.byId</w:t>
-      </w:r>
-      <w:proofErr w:type="spellEnd"/>
-      <w:r>
-        <w:rPr>
-          <w:rFonts w:ascii="Arial" w:hAnsi="Arial" w:cs="Arial"/>
-          <w:sz w:val="24"/>
-          <w:szCs w:val="24"/>
-        </w:rPr>
-        <w:t xml:space="preserve"> </w:t>
+        <w:t xml:space="preserve">Stop using the global namespaces like dojo.* or dijit.* in the code and start using the corresponding modules. Example: instead of dijit.byId </w:t>
       </w:r>
       <w:r>
         <w:rPr>
@@ -235,43 +200,7 @@
           <w:sz w:val="24"/>
           <w:szCs w:val="24"/>
         </w:rPr>
-        <w:t xml:space="preserve">’ll require the </w:t>
-      </w:r>
-      <w:proofErr w:type="spellStart"/>
-      <w:r>
-        <w:rPr>
-          <w:rFonts w:ascii="Arial" w:hAnsi="Arial" w:cs="Arial"/>
-          <w:sz w:val="24"/>
-          <w:szCs w:val="24"/>
-        </w:rPr>
-        <w:t>dijit</w:t>
-      </w:r>
-      <w:proofErr w:type="spellEnd"/>
-      <w:r>
-        <w:rPr>
-          <w:rFonts w:ascii="Arial" w:hAnsi="Arial" w:cs="Arial"/>
-          <w:sz w:val="24"/>
-          <w:szCs w:val="24"/>
-        </w:rPr>
-        <w:t xml:space="preserve">/registry module and use </w:t>
-      </w:r>
-      <w:proofErr w:type="spellStart"/>
-      <w:r>
-        <w:rPr>
-          <w:rFonts w:ascii="Arial" w:hAnsi="Arial" w:cs="Arial"/>
-          <w:sz w:val="24"/>
-          <w:szCs w:val="24"/>
-        </w:rPr>
-        <w:t>registry.byId</w:t>
-      </w:r>
-      <w:proofErr w:type="spellEnd"/>
-      <w:r>
-        <w:rPr>
-          <w:rFonts w:ascii="Arial" w:hAnsi="Arial" w:cs="Arial"/>
-          <w:sz w:val="24"/>
-          <w:szCs w:val="24"/>
-        </w:rPr>
-        <w:t xml:space="preserve">. In the </w:t>
+        <w:t xml:space="preserve">’ll require the dijit/registry module and use registry.byId. In the </w:t>
       </w:r>
       <w:hyperlink r:id="rId7" w:anchor="hello-new-world" w:history="1">
         <w:r>
@@ -320,25 +249,7 @@
           <w:sz w:val="24"/>
           <w:szCs w:val="24"/>
         </w:rPr>
-        <w:t>query('.confirmation, #</w:t>
-      </w:r>
-      <w:proofErr w:type="spellStart"/>
-      <w:r>
-        <w:rPr>
-          <w:rFonts w:ascii="Arial" w:hAnsi="Arial" w:cs="Arial"/>
-          <w:sz w:val="24"/>
-          <w:szCs w:val="24"/>
-        </w:rPr>
-        <w:t>imageConfirm</w:t>
-      </w:r>
-      <w:proofErr w:type="spellEnd"/>
-      <w:r>
-        <w:rPr>
-          <w:rFonts w:ascii="Arial" w:hAnsi="Arial" w:cs="Arial"/>
-          <w:sz w:val="24"/>
-          <w:szCs w:val="24"/>
-        </w:rPr>
-        <w:t>')</w:t>
+        <w:t>query('.confirmation, #imageConfirm')</w:t>
       </w:r>
       <w:r>
         <w:rPr>
@@ -368,89 +279,7 @@
           <w:sz w:val="24"/>
           <w:szCs w:val="24"/>
         </w:rPr>
-        <w:t xml:space="preserve">DEPRECATED: </w:t>
-      </w:r>
-      <w:proofErr w:type="spellStart"/>
-      <w:r>
-        <w:rPr>
-          <w:rFonts w:ascii="Arial" w:hAnsi="Arial" w:cs="Arial"/>
-          <w:sz w:val="24"/>
-          <w:szCs w:val="24"/>
-        </w:rPr>
-        <w:t>dijit.form.Button</w:t>
-      </w:r>
-      <w:proofErr w:type="spellEnd"/>
-      <w:r>
-        <w:rPr>
-          <w:rFonts w:ascii="Arial" w:hAnsi="Arial" w:cs="Arial"/>
-          <w:sz w:val="24"/>
-          <w:szCs w:val="24"/>
-        </w:rPr>
-        <w:t>:</w:t>
-      </w:r>
-      <w:proofErr w:type="gramStart"/>
-      <w:r>
-        <w:rPr>
-          <w:rFonts w:ascii="Arial" w:hAnsi="Arial" w:cs="Arial"/>
-          <w:sz w:val="24"/>
-          <w:szCs w:val="24"/>
-        </w:rPr>
-        <w:t>:</w:t>
-      </w:r>
-      <w:proofErr w:type="spellStart"/>
-      <w:r>
-        <w:rPr>
-          <w:rFonts w:ascii="Arial" w:hAnsi="Arial" w:cs="Arial"/>
-          <w:sz w:val="24"/>
-          <w:szCs w:val="24"/>
-        </w:rPr>
-        <w:t>setAttribute</w:t>
-      </w:r>
-      <w:proofErr w:type="spellEnd"/>
-      <w:proofErr w:type="gramEnd"/>
-      <w:r>
-        <w:rPr>
-          <w:rFonts w:ascii="Arial" w:hAnsi="Arial" w:cs="Arial"/>
-          <w:sz w:val="24"/>
-          <w:szCs w:val="24"/>
-        </w:rPr>
-        <w:t>(</w:t>
-      </w:r>
-      <w:proofErr w:type="spellStart"/>
-      <w:r>
-        <w:rPr>
-          <w:rFonts w:ascii="Arial" w:hAnsi="Arial" w:cs="Arial"/>
-          <w:sz w:val="24"/>
-          <w:szCs w:val="24"/>
-        </w:rPr>
-        <w:t>attr</w:t>
-      </w:r>
-      <w:proofErr w:type="spellEnd"/>
-      <w:r>
-        <w:rPr>
-          <w:rFonts w:ascii="Arial" w:hAnsi="Arial" w:cs="Arial"/>
-          <w:sz w:val="24"/>
-          <w:szCs w:val="24"/>
-        </w:rPr>
-        <w:t xml:space="preserve">, value) is deprecated. Use </w:t>
-      </w:r>
-      <w:proofErr w:type="gramStart"/>
-      <w:r>
-        <w:rPr>
-          <w:rFonts w:ascii="Arial" w:hAnsi="Arial" w:cs="Arial"/>
-          <w:sz w:val="24"/>
-          <w:szCs w:val="24"/>
-        </w:rPr>
-        <w:t>set(</w:t>
-      </w:r>
-      <w:proofErr w:type="gramEnd"/>
-      <w:r>
-        <w:rPr>
-          <w:rFonts w:ascii="Arial" w:hAnsi="Arial" w:cs="Arial"/>
-          <w:sz w:val="24"/>
-          <w:szCs w:val="24"/>
-        </w:rPr>
-        <w:t>) instead.</w:t>
+        <w:t>DEPRECATED: dijit.form.Button::setAttribute(attr, value) is deprecated. Use set() instead.</w:t>
       </w:r>
     </w:p>
     <w:p>
@@ -493,41 +322,13 @@
         </w:rPr>
         <w:t xml:space="preserve"> </w:t>
       </w:r>
-      <w:proofErr w:type="gramStart"/>
-      <w:r>
-        <w:rPr>
-          <w:rFonts w:ascii="Arial" w:hAnsi="Arial" w:cs="Arial"/>
-          <w:sz w:val="24"/>
-          <w:szCs w:val="24"/>
-        </w:rPr>
-        <w:t>This</w:t>
-      </w:r>
-      <w:proofErr w:type="gramEnd"/>
-      <w:r>
-        <w:rPr>
-          <w:rFonts w:ascii="Arial" w:hAnsi="Arial" w:cs="Arial"/>
-          <w:sz w:val="24"/>
-          <w:szCs w:val="24"/>
-        </w:rPr>
-        <w:t xml:space="preserve"> module contains extension to dojo/</w:t>
-      </w:r>
-      <w:proofErr w:type="spellStart"/>
-      <w:r>
-        <w:rPr>
-          <w:rFonts w:ascii="Arial" w:hAnsi="Arial" w:cs="Arial"/>
-          <w:sz w:val="24"/>
-          <w:szCs w:val="24"/>
-        </w:rPr>
-        <w:t>NodeList</w:t>
-      </w:r>
-      <w:proofErr w:type="spellEnd"/>
-      <w:r>
-        <w:rPr>
-          <w:rFonts w:ascii="Arial" w:hAnsi="Arial" w:cs="Arial"/>
-          <w:sz w:val="24"/>
-          <w:szCs w:val="24"/>
-        </w:rPr>
-        <w:t xml:space="preserve"> to provide capability of manipulating DOM nodes.</w:t>
+      <w:r>
+        <w:rPr>
+          <w:rFonts w:ascii="Arial" w:hAnsi="Arial" w:cs="Arial"/>
+          <w:sz w:val="24"/>
+          <w:szCs w:val="24"/>
+        </w:rPr>
+        <w:t>This module contains extension to dojo/NodeList to provide capability of manipulating DOM nodes.</w:t>
       </w:r>
       <w:r>
         <w:rPr>
@@ -537,7 +338,6 @@
         </w:rPr>
         <w:t xml:space="preserve"> With this we can avoid the abuse of using </w:t>
       </w:r>
-      <w:proofErr w:type="spellStart"/>
       <w:r>
         <w:rPr>
           <w:rFonts w:ascii="Arial" w:hAnsi="Arial" w:cs="Arial"/>
@@ -546,7 +346,6 @@
         </w:rPr>
         <w:t>forEach</w:t>
       </w:r>
-      <w:proofErr w:type="spellEnd"/>
       <w:r>
         <w:rPr>
           <w:rFonts w:ascii="Arial" w:hAnsi="Arial" w:cs="Arial"/>
@@ -591,18 +390,8 @@
           <w:sz w:val="24"/>
           <w:szCs w:val="24"/>
         </w:rPr>
-        <w:t xml:space="preserve">” over </w:t>
-      </w:r>
-      <w:proofErr w:type="spellStart"/>
-      <w:r>
-        <w:rPr>
-          <w:rFonts w:ascii="Arial" w:hAnsi="Arial" w:cs="Arial"/>
-          <w:sz w:val="24"/>
-          <w:szCs w:val="24"/>
-        </w:rPr>
-        <w:t>registry.byId</w:t>
-      </w:r>
-      <w:proofErr w:type="spellEnd"/>
+        <w:t>” over registry.byId</w:t>
+      </w:r>
       <w:r>
         <w:rPr>
           <w:rFonts w:ascii="Arial" w:hAnsi="Arial" w:cs="Arial"/>
@@ -611,41 +400,13 @@
         </w:rPr>
         <w:t xml:space="preserve"> or over </w:t>
       </w:r>
-      <w:proofErr w:type="gramStart"/>
-      <w:r>
-        <w:rPr>
-          <w:rFonts w:ascii="Arial" w:hAnsi="Arial" w:cs="Arial"/>
-          <w:sz w:val="24"/>
-          <w:szCs w:val="24"/>
-        </w:rPr>
-        <w:t>query(</w:t>
-      </w:r>
-      <w:proofErr w:type="gramEnd"/>
-      <w:r>
-        <w:rPr>
-          <w:rFonts w:ascii="Arial" w:hAnsi="Arial" w:cs="Arial"/>
-          <w:sz w:val="24"/>
-          <w:szCs w:val="24"/>
-        </w:rPr>
-        <w:t>'#</w:t>
-      </w:r>
-      <w:proofErr w:type="spellStart"/>
-      <w:r>
-        <w:rPr>
-          <w:rFonts w:ascii="Arial" w:hAnsi="Arial" w:cs="Arial"/>
-          <w:sz w:val="24"/>
-          <w:szCs w:val="24"/>
-        </w:rPr>
-        <w:t>fnamePreview</w:t>
-      </w:r>
-      <w:proofErr w:type="spellEnd"/>
-      <w:r>
-        <w:rPr>
-          <w:rFonts w:ascii="Arial" w:hAnsi="Arial" w:cs="Arial"/>
-          <w:sz w:val="24"/>
-          <w:szCs w:val="24"/>
-        </w:rPr>
-        <w:t>')[0]</w:t>
+      <w:r>
+        <w:rPr>
+          <w:rFonts w:ascii="Arial" w:hAnsi="Arial" w:cs="Arial"/>
+          <w:sz w:val="24"/>
+          <w:szCs w:val="24"/>
+        </w:rPr>
+        <w:t>query('#fnamePreview')[0]</w:t>
       </w:r>
       <w:r>
         <w:rPr>
@@ -709,41 +470,13 @@
         </w:rPr>
         <w:t xml:space="preserve"> are going to use </w:t>
       </w:r>
-      <w:proofErr w:type="gramStart"/>
-      <w:r>
-        <w:rPr>
-          <w:rFonts w:ascii="Arial" w:hAnsi="Arial" w:cs="Arial"/>
-          <w:sz w:val="24"/>
-          <w:szCs w:val="24"/>
-        </w:rPr>
-        <w:t>query(</w:t>
-      </w:r>
-      <w:proofErr w:type="gramEnd"/>
-      <w:r>
-        <w:rPr>
-          <w:rFonts w:ascii="Arial" w:hAnsi="Arial" w:cs="Arial"/>
-          <w:sz w:val="24"/>
-          <w:szCs w:val="24"/>
-        </w:rPr>
-        <w:t>'#</w:t>
-      </w:r>
-      <w:proofErr w:type="spellStart"/>
-      <w:r>
-        <w:rPr>
-          <w:rFonts w:ascii="Arial" w:hAnsi="Arial" w:cs="Arial"/>
-          <w:sz w:val="24"/>
-          <w:szCs w:val="24"/>
-        </w:rPr>
-        <w:t>fnamePreview</w:t>
-      </w:r>
-      <w:proofErr w:type="spellEnd"/>
-      <w:r>
-        <w:rPr>
-          <w:rFonts w:ascii="Arial" w:hAnsi="Arial" w:cs="Arial"/>
-          <w:sz w:val="24"/>
-          <w:szCs w:val="24"/>
-        </w:rPr>
-        <w:t>')[0]</w:t>
+      <w:r>
+        <w:rPr>
+          <w:rFonts w:ascii="Arial" w:hAnsi="Arial" w:cs="Arial"/>
+          <w:sz w:val="24"/>
+          <w:szCs w:val="24"/>
+        </w:rPr>
+        <w:t>query('#fnamePreview')[0]</w:t>
       </w:r>
       <w:r>
         <w:rPr>
@@ -758,61 +491,22 @@
           <w:rStyle w:val="CdigoHTML"/>
           <w:rFonts w:eastAsiaTheme="minorHAnsi"/>
         </w:rPr>
-        <w:t>"dojo/</w:t>
-      </w:r>
-      <w:proofErr w:type="spellStart"/>
+        <w:t xml:space="preserve">"dojo/dom" </w:t>
+      </w:r>
+      <w:r>
+        <w:rPr>
+          <w:rFonts w:ascii="Arial" w:hAnsi="Arial" w:cs="Arial"/>
+          <w:sz w:val="24"/>
+          <w:szCs w:val="24"/>
+        </w:rPr>
+        <w:t>and</w:t>
+      </w:r>
       <w:r>
         <w:rPr>
           <w:rStyle w:val="CdigoHTML"/>
           <w:rFonts w:eastAsiaTheme="minorHAnsi"/>
         </w:rPr>
-        <w:t>dom</w:t>
-      </w:r>
-      <w:proofErr w:type="spellEnd"/>
-      <w:r>
-        <w:rPr>
-          <w:rStyle w:val="CdigoHTML"/>
-          <w:rFonts w:eastAsiaTheme="minorHAnsi"/>
-        </w:rPr>
-        <w:t>"</w:t>
-      </w:r>
-      <w:r>
-        <w:rPr>
-          <w:rStyle w:val="CdigoHTML"/>
-          <w:rFonts w:eastAsiaTheme="minorHAnsi"/>
-        </w:rPr>
-        <w:t xml:space="preserve"> </w:t>
-      </w:r>
-      <w:r>
-        <w:rPr>
-          <w:rFonts w:ascii="Arial" w:hAnsi="Arial" w:cs="Arial"/>
-          <w:sz w:val="24"/>
-          <w:szCs w:val="24"/>
-        </w:rPr>
-        <w:t>and</w:t>
-      </w:r>
-      <w:r>
-        <w:rPr>
-          <w:rStyle w:val="CdigoHTML"/>
-          <w:rFonts w:eastAsiaTheme="minorHAnsi"/>
-        </w:rPr>
-        <w:t xml:space="preserve"> </w:t>
-      </w:r>
-      <w:proofErr w:type="spellStart"/>
-      <w:r>
-        <w:rPr>
-          <w:rStyle w:val="CdigoHTML"/>
-          <w:rFonts w:eastAsiaTheme="minorHAnsi"/>
-        </w:rPr>
-        <w:t>dom.byId</w:t>
-      </w:r>
-      <w:proofErr w:type="spellEnd"/>
-      <w:r>
-        <w:rPr>
-          <w:rStyle w:val="CdigoHTML"/>
-          <w:rFonts w:eastAsiaTheme="minorHAnsi"/>
-        </w:rPr>
-        <w:t xml:space="preserve"> </w:t>
+        <w:t xml:space="preserve"> dom.byId </w:t>
       </w:r>
       <w:r>
         <w:rPr>
@@ -849,6 +543,30 @@
         </w:rPr>
         <w:t xml:space="preserve"> </w:t>
       </w:r>
+    </w:p>
+    <w:p>
+      <w:pPr>
+        <w:pStyle w:val="Prrafodelista"/>
+        <w:numPr>
+          <w:ilvl w:val="0"/>
+          <w:numId w:val="1"/>
+        </w:numPr>
+        <w:rPr>
+          <w:rFonts w:ascii="Arial" w:hAnsi="Arial" w:cs="Arial"/>
+          <w:sz w:val="24"/>
+          <w:szCs w:val="24"/>
+        </w:rPr>
+      </w:pPr>
+      <w:r>
+        <w:rPr>
+          <w:rFonts w:ascii="Arial" w:hAnsi="Arial" w:cs="Arial"/>
+          <w:sz w:val="24"/>
+          <w:szCs w:val="24"/>
+        </w:rPr>
+        <w:t>Try to use a store to populate the selects and let us see how you deal with it.</w:t>
+      </w:r>
+      <w:bookmarkStart w:id="0" w:name="_GoBack"/>
+      <w:bookmarkEnd w:id="0"/>
     </w:p>
     <w:p>
       <w:pPr>
@@ -923,8 +641,6 @@
           </wp:inline>
         </w:drawing>
       </w:r>
-      <w:bookmarkStart w:id="0" w:name="_GoBack"/>
-      <w:bookmarkEnd w:id="0"/>
     </w:p>
     <w:sectPr>
       <w:pgSz w:w="12240" w:h="15840"/>

</xml_diff>